<commit_message>
klaar met alles niet alles is gelukt maar ik heb het al verpest met het doorwerken met hetzelfde bestand die ik wou veranderen naar een larevel bestand, waarbij de eerste week al alles foutging waarbij ik gellukig een backup had van deze folder. de eerste 2 scenario's zijn wel klaar behalve de vraagteken afbeelding het lukte me niet in te laden. de 3de scenario werkt niet, ik ga zeker de volgende opdracht gelijk al opnieuw beginnen omdat ik in de periode 2 bestand ging werken.
</commit_message>
<xml_diff>
--- a/docs en erd/Testplan-Fatih Kuzu.docx
+++ b/docs en erd/Testplan-Fatih Kuzu.docx
@@ -37,7 +37,34 @@
           <w:szCs w:val="40"/>
           <w:lang w:val="nl-NL"/>
         </w:rPr>
-        <w:t xml:space="preserve"> BE OPDRACHT 337920 P2 O3</w:t>
+        <w:t xml:space="preserve"> BE OPDRACHT 337920 P</w:t>
+      </w:r>
+      <w:r>
+        <w:rPr>
+          <w:b/>
+          <w:sz w:val="40"/>
+          <w:szCs w:val="40"/>
+          <w:lang w:val="nl-NL"/>
+        </w:rPr>
+        <w:t>3</w:t>
+      </w:r>
+      <w:r>
+        <w:rPr>
+          <w:b/>
+          <w:sz w:val="40"/>
+          <w:szCs w:val="40"/>
+          <w:lang w:val="nl-NL"/>
+        </w:rPr>
+        <w:t xml:space="preserve"> O</w:t>
+      </w:r>
+      <w:r>
+        <w:rPr>
+          <w:b/>
+          <w:sz w:val="40"/>
+          <w:szCs w:val="40"/>
+          <w:lang w:val="nl-NL"/>
+        </w:rPr>
+        <w:t>4</w:t>
       </w:r>
     </w:p>
     <w:p>
@@ -341,7 +368,39 @@
           <w:szCs w:val="24"/>
           <w:lang w:val="nl-NL"/>
         </w:rPr>
-        <w:t xml:space="preserve"> 20-1-2025</w:t>
+        <w:t xml:space="preserve"> </w:t>
+      </w:r>
+      <w:r>
+        <w:rPr>
+          <w:sz w:val="24"/>
+          <w:szCs w:val="24"/>
+          <w:lang w:val="nl-NL"/>
+        </w:rPr>
+        <w:t>1</w:t>
+      </w:r>
+      <w:r>
+        <w:rPr>
+          <w:sz w:val="24"/>
+          <w:szCs w:val="24"/>
+          <w:lang w:val="nl-NL"/>
+        </w:rPr>
+        <w:t>-</w:t>
+      </w:r>
+      <w:r>
+        <w:rPr>
+          <w:sz w:val="24"/>
+          <w:szCs w:val="24"/>
+          <w:lang w:val="nl-NL"/>
+        </w:rPr>
+        <w:t>3</w:t>
+      </w:r>
+      <w:r>
+        <w:rPr>
+          <w:sz w:val="24"/>
+          <w:szCs w:val="24"/>
+          <w:lang w:val="nl-NL"/>
+        </w:rPr>
+        <w:t>-2025</w:t>
       </w:r>
     </w:p>
     <w:p>
@@ -518,7 +577,16 @@
           </w:tcPr>
           <w:p>
             <w:r>
-              <w:t>20-1-2025</w:t>
+              <w:t>1</w:t>
+            </w:r>
+            <w:r>
+              <w:t>-</w:t>
+            </w:r>
+            <w:r>
+              <w:t>3</w:t>
+            </w:r>
+            <w:r>
+              <w:t>-2025</w:t>
             </w:r>
           </w:p>
         </w:tc>
@@ -538,24 +606,24 @@
                 <w:i/>
                 <w:iCs/>
               </w:rPr>
-              <w:t xml:space="preserve">Ik heb 1 user story moeten maken voor de opdracht, een happy en </w:t>
-            </w:r>
-            <w:proofErr w:type="spellStart"/>
+              <w:t>Ik heb 1 user story moeten maken voor de opdracht</w:t>
+            </w:r>
             <w:r>
               <w:rPr>
                 <w:i/>
                 <w:iCs/>
               </w:rPr>
-              <w:t>unhappy</w:t>
-            </w:r>
-            <w:proofErr w:type="spellEnd"/>
+              <w:t xml:space="preserve">, met 3 </w:t>
+            </w:r>
+            <w:proofErr w:type="spellStart"/>
             <w:r>
               <w:rPr>
                 <w:i/>
                 <w:iCs/>
               </w:rPr>
-              <w:t xml:space="preserve"> scenario voor het laatste opdracht</w:t>
-            </w:r>
+              <w:t>scenarios</w:t>
+            </w:r>
+            <w:proofErr w:type="spellEnd"/>
           </w:p>
         </w:tc>
         <w:tc>
@@ -3828,7 +3896,7 @@
           <w:sz w:val="26"/>
           <w:szCs w:val="26"/>
         </w:rPr>
-        <w:t>Wijzigen</w:t>
+        <w:t>Overzicht</w:t>
       </w:r>
       <w:proofErr w:type="spellEnd"/>
       <w:r>
@@ -3848,7 +3916,7 @@
           <w:sz w:val="26"/>
           <w:szCs w:val="26"/>
         </w:rPr>
-        <w:t>leverancier</w:t>
+        <w:t>Allergenen</w:t>
       </w:r>
       <w:proofErr w:type="spellEnd"/>
       <w:r>
@@ -3964,17 +4032,7 @@
           <w:szCs w:val="28"/>
           <w:lang w:val="nl-NL"/>
         </w:rPr>
-        <w:t xml:space="preserve">Gegeven: </w:t>
-      </w:r>
-      <w:r>
-        <w:rPr>
-          <w:rFonts w:ascii="Calibri" w:eastAsia="Times New Roman" w:hAnsi="Calibri" w:cs="Calibri"/>
-          <w:color w:val="201F1E"/>
-          <w:sz w:val="28"/>
-          <w:szCs w:val="28"/>
-          <w:lang w:val="nl-NL" w:eastAsia="nl-NL"/>
-        </w:rPr>
-        <w:t>ik ben met mijn accountgegevens ingelogd in de webapplicatie van het bedrijf Jamin</w:t>
+        <w:t xml:space="preserve">Gegeven  : ik ben met mijn accountgegevens ingelogd in de webapplicatie van het bedrijf Jamin </w:t>
       </w:r>
     </w:p>
     <w:p>
@@ -4044,9 +4102,9 @@
       </w:tblPr>
       <w:tblGrid>
         <w:gridCol w:w="930"/>
-        <w:gridCol w:w="2584"/>
-        <w:gridCol w:w="2602"/>
-        <w:gridCol w:w="2810"/>
+        <w:gridCol w:w="2818"/>
+        <w:gridCol w:w="2082"/>
+        <w:gridCol w:w="3096"/>
       </w:tblGrid>
       <w:tr>
         <w:tc>
@@ -4173,16 +4231,8 @@
               <w:rPr>
                 <w:rFonts w:eastAsia="Calibri"/>
               </w:rPr>
-              <w:t xml:space="preserve">ik klik op het pen-icoon in de kolom Leverancier Details van de leverancier Astra </w:t>
-            </w:r>
-            <w:proofErr w:type="spellStart"/>
-            <w:r>
-              <w:rPr>
-                <w:rFonts w:eastAsia="Calibri"/>
-              </w:rPr>
-              <w:t>Sweets</w:t>
-            </w:r>
-            <w:proofErr w:type="spellEnd"/>
+              <w:t xml:space="preserve">ik klik op de link Overzicht Allergenen op de homepage </w:t>
+            </w:r>
           </w:p>
         </w:tc>
         <w:tc>
@@ -4199,21 +4249,7 @@
               <w:rPr>
                 <w:rFonts w:eastAsia="Calibri"/>
               </w:rPr>
-              <w:t xml:space="preserve">de pagina Wijzig </w:t>
-            </w:r>
-            <w:proofErr w:type="spellStart"/>
-            <w:r>
-              <w:rPr>
-                <w:rFonts w:eastAsia="Calibri"/>
-              </w:rPr>
-              <w:t>Leveranciergegevens</w:t>
-            </w:r>
-            <w:proofErr w:type="spellEnd"/>
-            <w:r>
-              <w:rPr>
-                <w:rFonts w:eastAsia="Calibri"/>
-              </w:rPr>
-              <w:t xml:space="preserve"> met alle te wijzigen velden</w:t>
+              <w:t>ik kom op het scherm Overzicht Allergenen waar verschillende producten met allergenen te zien zijn gesorteerd (A-Z) op naam product</w:t>
             </w:r>
           </w:p>
         </w:tc>
@@ -4231,13 +4267,7 @@
               <w:rPr>
                 <w:rFonts w:eastAsia="Calibri"/>
               </w:rPr>
-              <w:t>De</w:t>
-            </w:r>
-            <w:r>
-              <w:rPr>
-                <w:rFonts w:eastAsia="Calibri"/>
-              </w:rPr>
-              <w:t xml:space="preserve"> gegevens te kunnen veranderen</w:t>
+              <w:t>zie ik op het scherm Overzicht Allergenen alleen die producten die het allergeen Lactose bevatten</w:t>
             </w:r>
           </w:p>
         </w:tc>
@@ -4377,827 +4407,6 @@
     <w:p>
       <w:pPr>
         <w:rPr>
-          <w:rFonts w:ascii="OpenDyslexic" w:eastAsia="Calibri" w:hAnsi="OpenDyslexic" w:cs="Times New Roman"/>
-          <w:sz w:val="28"/>
-          <w:szCs w:val="28"/>
-          <w:lang w:val="nl-NL"/>
-        </w:rPr>
-      </w:pPr>
-      <w:r>
-        <w:rPr>
-          <w:rFonts w:ascii="OpenDyslexic" w:eastAsia="Calibri" w:hAnsi="OpenDyslexic" w:cs="Times New Roman"/>
-          <w:sz w:val="28"/>
-          <w:szCs w:val="28"/>
-          <w:lang w:val="nl-NL"/>
-        </w:rPr>
-        <w:br w:type="page"/>
-      </w:r>
-    </w:p>
-    <w:p>
-      <w:pPr>
-        <w:rPr>
-          <w:rFonts w:ascii="OpenDyslexic" w:eastAsia="Calibri" w:hAnsi="OpenDyslexic" w:cs="Times New Roman"/>
-          <w:sz w:val="28"/>
-          <w:szCs w:val="28"/>
-          <w:lang w:val="nl-NL"/>
-        </w:rPr>
-      </w:pPr>
-      <w:r>
-        <w:rPr>
-          <w:rFonts w:ascii="OpenDyslexic" w:eastAsia="Calibri" w:hAnsi="OpenDyslexic" w:cs="Times New Roman"/>
-          <w:b/>
-          <w:bCs/>
-          <w:sz w:val="28"/>
-          <w:szCs w:val="28"/>
-          <w:lang w:val="nl-NL"/>
-        </w:rPr>
-        <w:lastRenderedPageBreak/>
-        <w:t xml:space="preserve">Testscenario_02: </w:t>
-      </w:r>
-      <w:r>
-        <w:rPr>
-          <w:rFonts w:ascii="OpenDyslexic" w:eastAsia="Calibri" w:hAnsi="OpenDyslexic" w:cs="Times New Roman"/>
-          <w:sz w:val="28"/>
-          <w:szCs w:val="28"/>
-          <w:lang w:val="nl-NL"/>
-        </w:rPr>
-        <w:t>[</w:t>
-      </w:r>
-      <w:proofErr w:type="spellStart"/>
-      <w:r>
-        <w:rPr>
-          <w:rFonts w:ascii="OpenDyslexic" w:eastAsia="Calibri" w:hAnsi="OpenDyslexic" w:cs="Times New Roman"/>
-          <w:sz w:val="28"/>
-          <w:szCs w:val="28"/>
-          <w:lang w:val="nl-NL"/>
-        </w:rPr>
-        <w:t>Unhappy</w:t>
-      </w:r>
-      <w:proofErr w:type="spellEnd"/>
-      <w:r>
-        <w:rPr>
-          <w:rFonts w:ascii="OpenDyslexic" w:eastAsia="Calibri" w:hAnsi="OpenDyslexic" w:cs="Times New Roman"/>
-          <w:sz w:val="28"/>
-          <w:szCs w:val="28"/>
-          <w:lang w:val="nl-NL"/>
-        </w:rPr>
-        <w:t>]</w:t>
-      </w:r>
-    </w:p>
-    <w:p>
-      <w:pPr>
-        <w:rPr>
-          <w:rFonts w:ascii="Calibri" w:eastAsia="Times New Roman" w:hAnsi="Calibri" w:cs="Calibri"/>
-          <w:color w:val="201F1E"/>
-          <w:sz w:val="28"/>
-          <w:szCs w:val="28"/>
-          <w:lang w:val="nl-NL" w:eastAsia="nl-NL"/>
-        </w:rPr>
-      </w:pPr>
-      <w:r>
-        <w:rPr>
-          <w:rFonts w:ascii="OpenDyslexic" w:eastAsia="Calibri" w:hAnsi="OpenDyslexic" w:cs="Times New Roman"/>
-          <w:sz w:val="28"/>
-          <w:szCs w:val="28"/>
-          <w:lang w:val="nl-NL"/>
-        </w:rPr>
-        <w:t xml:space="preserve">Gegeven: </w:t>
-      </w:r>
-      <w:r>
-        <w:rPr>
-          <w:rFonts w:ascii="Calibri" w:eastAsia="Times New Roman" w:hAnsi="Calibri" w:cs="Calibri"/>
-          <w:color w:val="201F1E"/>
-          <w:sz w:val="28"/>
-          <w:szCs w:val="28"/>
-          <w:lang w:val="nl-NL" w:eastAsia="nl-NL"/>
-        </w:rPr>
-        <w:t>ik ben met mijn accountgegevens ingelogd in de webapplicatie van het bedrijf Jamin</w:t>
-      </w:r>
-    </w:p>
-    <w:p>
-      <w:pPr>
-        <w:rPr>
-          <w:rFonts w:ascii="OpenDyslexic" w:eastAsia="Calibri" w:hAnsi="OpenDyslexic" w:cs="Times New Roman"/>
-          <w:sz w:val="28"/>
-          <w:szCs w:val="28"/>
-          <w:lang w:val="nl-NL"/>
-        </w:rPr>
-      </w:pPr>
-      <w:r>
-        <w:rPr>
-          <w:rFonts w:ascii="OpenDyslexic" w:eastAsia="Calibri" w:hAnsi="OpenDyslexic" w:cs="Times New Roman"/>
-          <w:sz w:val="28"/>
-          <w:szCs w:val="28"/>
-          <w:lang w:val="nl-NL"/>
-        </w:rPr>
-        <w:t>Resultaat: Een melding “</w:t>
-      </w:r>
-      <w:r>
-        <w:rPr>
-          <w:rStyle w:val="textlayer--absolute"/>
-          <w:rFonts w:ascii="Arial" w:hAnsi="Arial" w:cs="Arial"/>
-          <w:sz w:val="29"/>
-          <w:szCs w:val="29"/>
-          <w:shd w:val="clear" w:color="auto" w:fill="F2F2F2"/>
-          <w:lang w:val="nl-NL"/>
-        </w:rPr>
-        <w:t xml:space="preserve">Door een technische storing is het niet mogelijk de wijziging door te voeren. </w:t>
-      </w:r>
-      <w:proofErr w:type="spellStart"/>
-      <w:r>
-        <w:rPr>
-          <w:rStyle w:val="textlayer--absolute"/>
-          <w:rFonts w:ascii="Arial" w:hAnsi="Arial" w:cs="Arial"/>
-          <w:sz w:val="29"/>
-          <w:szCs w:val="29"/>
-          <w:shd w:val="clear" w:color="auto" w:fill="F2F2F2"/>
-        </w:rPr>
-        <w:t>Probeer</w:t>
-      </w:r>
-      <w:proofErr w:type="spellEnd"/>
-      <w:r>
-        <w:rPr>
-          <w:rStyle w:val="textlayer--absolute"/>
-          <w:rFonts w:ascii="Arial" w:hAnsi="Arial" w:cs="Arial"/>
-          <w:sz w:val="29"/>
-          <w:szCs w:val="29"/>
-          <w:shd w:val="clear" w:color="auto" w:fill="F2F2F2"/>
-        </w:rPr>
-        <w:t xml:space="preserve"> het</w:t>
-      </w:r>
-      <w:r>
-        <w:rPr>
-          <w:rFonts w:ascii="Lato" w:hAnsi="Lato"/>
-          <w:color w:val="000000"/>
-          <w:sz w:val="27"/>
-          <w:szCs w:val="27"/>
-        </w:rPr>
-        <w:br/>
-      </w:r>
-      <w:r>
-        <w:rPr>
-          <w:rStyle w:val="textlayer--absolute"/>
-          <w:rFonts w:ascii="Arial" w:hAnsi="Arial" w:cs="Arial"/>
-          <w:sz w:val="29"/>
-          <w:szCs w:val="29"/>
-          <w:shd w:val="clear" w:color="auto" w:fill="F2F2F2"/>
-        </w:rPr>
-        <w:t xml:space="preserve">op </w:t>
-      </w:r>
-      <w:proofErr w:type="spellStart"/>
-      <w:r>
-        <w:rPr>
-          <w:rStyle w:val="textlayer--absolute"/>
-          <w:rFonts w:ascii="Arial" w:hAnsi="Arial" w:cs="Arial"/>
-          <w:sz w:val="29"/>
-          <w:szCs w:val="29"/>
-          <w:shd w:val="clear" w:color="auto" w:fill="F2F2F2"/>
-        </w:rPr>
-        <w:t>een</w:t>
-      </w:r>
-      <w:proofErr w:type="spellEnd"/>
-      <w:r>
-        <w:rPr>
-          <w:rStyle w:val="textlayer--absolute"/>
-          <w:rFonts w:ascii="Arial" w:hAnsi="Arial" w:cs="Arial"/>
-          <w:sz w:val="29"/>
-          <w:szCs w:val="29"/>
-          <w:shd w:val="clear" w:color="auto" w:fill="F2F2F2"/>
-        </w:rPr>
-        <w:t xml:space="preserve"> later moment </w:t>
-      </w:r>
-      <w:proofErr w:type="spellStart"/>
-      <w:r>
-        <w:rPr>
-          <w:rStyle w:val="textlayer--absolute"/>
-          <w:rFonts w:ascii="Arial" w:hAnsi="Arial" w:cs="Arial"/>
-          <w:sz w:val="29"/>
-          <w:szCs w:val="29"/>
-          <w:shd w:val="clear" w:color="auto" w:fill="F2F2F2"/>
-        </w:rPr>
-        <w:t>nog</w:t>
-      </w:r>
-      <w:proofErr w:type="spellEnd"/>
-      <w:r>
-        <w:rPr>
-          <w:rStyle w:val="textlayer--absolute"/>
-          <w:rFonts w:ascii="Arial" w:hAnsi="Arial" w:cs="Arial"/>
-          <w:sz w:val="29"/>
-          <w:szCs w:val="29"/>
-          <w:shd w:val="clear" w:color="auto" w:fill="F2F2F2"/>
-        </w:rPr>
-        <w:t xml:space="preserve"> </w:t>
-      </w:r>
-      <w:proofErr w:type="spellStart"/>
-      <w:r>
-        <w:rPr>
-          <w:rStyle w:val="textlayer--absolute"/>
-          <w:rFonts w:ascii="Arial" w:hAnsi="Arial" w:cs="Arial"/>
-          <w:sz w:val="29"/>
-          <w:szCs w:val="29"/>
-          <w:shd w:val="clear" w:color="auto" w:fill="F2F2F2"/>
-        </w:rPr>
-        <w:t>eens</w:t>
-      </w:r>
-      <w:proofErr w:type="spellEnd"/>
-      <w:r>
-        <w:rPr>
-          <w:rFonts w:ascii="OpenDyslexic" w:eastAsia="Calibri" w:hAnsi="OpenDyslexic" w:cs="Times New Roman"/>
-          <w:sz w:val="28"/>
-          <w:szCs w:val="28"/>
-          <w:lang w:val="nl-NL"/>
-        </w:rPr>
-        <w:t>”</w:t>
-      </w:r>
-    </w:p>
-    <w:p>
-      <w:pPr>
-        <w:rPr>
-          <w:rFonts w:ascii="OpenDyslexic" w:eastAsia="Calibri" w:hAnsi="OpenDyslexic" w:cs="Times New Roman"/>
-          <w:color w:val="FF0000"/>
-          <w:sz w:val="18"/>
-          <w:szCs w:val="16"/>
-          <w:lang w:val="nl-NL"/>
-        </w:rPr>
-      </w:pPr>
-      <w:r>
-        <w:rPr>
-          <w:rFonts w:ascii="OpenDyslexic" w:eastAsia="Calibri" w:hAnsi="OpenDyslexic" w:cs="Times New Roman"/>
-          <w:color w:val="FF0000"/>
-          <w:sz w:val="18"/>
-          <w:szCs w:val="16"/>
-          <w:lang w:val="nl-NL"/>
-        </w:rPr>
-        <w:t>Hieronder staat een voorbeeld</w:t>
-      </w:r>
-      <w:r>
-        <w:rPr>
-          <w:rFonts w:ascii="OpenDyslexic" w:eastAsia="Calibri" w:hAnsi="OpenDyslexic" w:cs="Times New Roman"/>
-          <w:color w:val="FF0000"/>
-          <w:sz w:val="18"/>
-          <w:szCs w:val="16"/>
-          <w:lang w:val="nl-NL"/>
-        </w:rPr>
-        <w:t xml:space="preserve"> van een testformulier</w:t>
-      </w:r>
-    </w:p>
-    <w:tbl>
-      <w:tblPr>
-        <w:tblStyle w:val="Tabelraster1"/>
-        <w:tblW w:w="8926" w:type="dxa"/>
-        <w:tblLook w:val="04A0" w:firstRow="1" w:lastRow="0" w:firstColumn="1" w:lastColumn="0" w:noHBand="0" w:noVBand="1"/>
-      </w:tblPr>
-      <w:tblGrid>
-        <w:gridCol w:w="988"/>
-        <w:gridCol w:w="3098"/>
-        <w:gridCol w:w="1731"/>
-        <w:gridCol w:w="3109"/>
-      </w:tblGrid>
-      <w:tr>
-        <w:tc>
-          <w:tcPr>
-            <w:tcW w:w="988" w:type="dxa"/>
-          </w:tcPr>
-          <w:p>
-            <w:pPr>
-              <w:rPr>
-                <w:rFonts w:eastAsia="Calibri"/>
-                <w:b/>
-                <w:bCs/>
-              </w:rPr>
-            </w:pPr>
-            <w:proofErr w:type="spellStart"/>
-            <w:r>
-              <w:rPr>
-                <w:rFonts w:eastAsia="Calibri"/>
-                <w:b/>
-                <w:bCs/>
-              </w:rPr>
-              <w:t>TestId</w:t>
-            </w:r>
-            <w:proofErr w:type="spellEnd"/>
-          </w:p>
-        </w:tc>
-        <w:tc>
-          <w:tcPr>
-            <w:tcW w:w="3098" w:type="dxa"/>
-          </w:tcPr>
-          <w:p>
-            <w:pPr>
-              <w:rPr>
-                <w:rFonts w:eastAsia="Calibri"/>
-                <w:b/>
-                <w:bCs/>
-              </w:rPr>
-            </w:pPr>
-            <w:r>
-              <w:rPr>
-                <w:rFonts w:eastAsia="Calibri"/>
-                <w:b/>
-                <w:bCs/>
-              </w:rPr>
-              <w:t>Ik doe</w:t>
-            </w:r>
-          </w:p>
-        </w:tc>
-        <w:tc>
-          <w:tcPr>
-            <w:tcW w:w="1731" w:type="dxa"/>
-          </w:tcPr>
-          <w:p>
-            <w:pPr>
-              <w:rPr>
-                <w:rFonts w:eastAsia="Calibri"/>
-                <w:b/>
-                <w:bCs/>
-              </w:rPr>
-            </w:pPr>
-            <w:r>
-              <w:rPr>
-                <w:rFonts w:eastAsia="Calibri"/>
-                <w:b/>
-                <w:bCs/>
-              </w:rPr>
-              <w:t>Ik zie</w:t>
-            </w:r>
-          </w:p>
-        </w:tc>
-        <w:tc>
-          <w:tcPr>
-            <w:tcW w:w="3109" w:type="dxa"/>
-          </w:tcPr>
-          <w:p>
-            <w:pPr>
-              <w:rPr>
-                <w:rFonts w:eastAsia="Calibri"/>
-                <w:b/>
-                <w:bCs/>
-              </w:rPr>
-            </w:pPr>
-            <w:r>
-              <w:rPr>
-                <w:rFonts w:eastAsia="Calibri"/>
-                <w:b/>
-                <w:bCs/>
-              </w:rPr>
-              <w:t>Ik verwacht</w:t>
-            </w:r>
-          </w:p>
-        </w:tc>
-      </w:tr>
-      <w:tr>
-        <w:tc>
-          <w:tcPr>
-            <w:tcW w:w="988" w:type="dxa"/>
-          </w:tcPr>
-          <w:p>
-            <w:pPr>
-              <w:rPr>
-                <w:rFonts w:eastAsia="Calibri"/>
-              </w:rPr>
-            </w:pPr>
-            <w:r>
-              <w:rPr>
-                <w:rFonts w:eastAsia="Calibri"/>
-              </w:rPr>
-              <w:t>4</w:t>
-            </w:r>
-          </w:p>
-        </w:tc>
-        <w:tc>
-          <w:tcPr>
-            <w:tcW w:w="3098" w:type="dxa"/>
-          </w:tcPr>
-          <w:p>
-            <w:pPr>
-              <w:rPr>
-                <w:rFonts w:eastAsia="Calibri"/>
-              </w:rPr>
-            </w:pPr>
-            <w:r>
-              <w:rPr>
-                <w:rFonts w:eastAsia="Calibri"/>
-              </w:rPr>
-              <w:t>i</w:t>
-            </w:r>
-            <w:r>
-              <w:rPr>
-                <w:rFonts w:eastAsia="Calibri"/>
-              </w:rPr>
-              <w:t>k klik op de link Wijzigen Leveranciers op de homepage</w:t>
-            </w:r>
-          </w:p>
-        </w:tc>
-        <w:tc>
-          <w:tcPr>
-            <w:tcW w:w="1731" w:type="dxa"/>
-          </w:tcPr>
-          <w:p>
-            <w:pPr>
-              <w:rPr>
-                <w:rFonts w:eastAsia="Calibri"/>
-              </w:rPr>
-            </w:pPr>
-            <w:r>
-              <w:rPr>
-                <w:rFonts w:ascii="Calibri" w:eastAsia="Calibri" w:hAnsi="Calibri" w:cs="Calibri"/>
-                <w:color w:val="201F1E"/>
-              </w:rPr>
-              <w:t>ik zie de pagina Leverancier Details van de leverancier De Bron</w:t>
-            </w:r>
-            <w:r>
-              <w:rPr>
-                <w:rFonts w:ascii="Calibri" w:eastAsia="Calibri" w:hAnsi="Calibri" w:cs="Calibri"/>
-                <w:color w:val="201F1E"/>
-              </w:rPr>
-              <w:t>,</w:t>
-            </w:r>
-            <w:r>
-              <w:rPr>
-                <w:rFonts w:ascii="Calibri" w:eastAsia="Calibri" w:hAnsi="Calibri" w:cs="Calibri"/>
-                <w:color w:val="201F1E"/>
-              </w:rPr>
-              <w:t xml:space="preserve"> i</w:t>
-            </w:r>
-            <w:r>
-              <w:rPr>
-                <w:rFonts w:ascii="Calibri" w:eastAsia="Calibri" w:hAnsi="Calibri" w:cs="Calibri"/>
-                <w:color w:val="201F1E"/>
-              </w:rPr>
-              <w:t>k klik op de knop Wijzig</w:t>
-            </w:r>
-          </w:p>
-        </w:tc>
-        <w:tc>
-          <w:tcPr>
-            <w:tcW w:w="3109" w:type="dxa"/>
-          </w:tcPr>
-          <w:p>
-            <w:pPr>
-              <w:rPr>
-                <w:rFonts w:eastAsia="Calibri"/>
-              </w:rPr>
-            </w:pPr>
-            <w:r>
-              <w:rPr>
-                <w:rFonts w:ascii="Calibri" w:eastAsia="Calibri" w:hAnsi="Calibri" w:cs="Calibri"/>
-                <w:color w:val="201F1E"/>
-              </w:rPr>
-              <w:t xml:space="preserve">Door een technische storing is het niet mogelijk de wijziging door te voeren. </w:t>
-            </w:r>
-            <w:proofErr w:type="spellStart"/>
-            <w:r>
-              <w:rPr>
-                <w:rFonts w:ascii="Calibri" w:eastAsia="Calibri" w:hAnsi="Calibri" w:cs="Calibri"/>
-                <w:color w:val="201F1E"/>
-                <w:lang w:val="en-US"/>
-              </w:rPr>
-              <w:t>Probeer</w:t>
-            </w:r>
-            <w:proofErr w:type="spellEnd"/>
-            <w:r>
-              <w:rPr>
-                <w:rFonts w:ascii="Calibri" w:eastAsia="Calibri" w:hAnsi="Calibri" w:cs="Calibri"/>
-                <w:color w:val="201F1E"/>
-                <w:lang w:val="en-US"/>
-              </w:rPr>
-              <w:t xml:space="preserve"> het</w:t>
-            </w:r>
-            <w:r>
-              <w:rPr>
-                <w:rFonts w:ascii="Calibri" w:eastAsia="Calibri" w:hAnsi="Calibri" w:cs="Calibri"/>
-                <w:color w:val="201F1E"/>
-                <w:lang w:val="en-US"/>
-              </w:rPr>
-              <w:br/>
-              <w:t xml:space="preserve">op </w:t>
-            </w:r>
-            <w:proofErr w:type="spellStart"/>
-            <w:r>
-              <w:rPr>
-                <w:rFonts w:ascii="Calibri" w:eastAsia="Calibri" w:hAnsi="Calibri" w:cs="Calibri"/>
-                <w:color w:val="201F1E"/>
-                <w:lang w:val="en-US"/>
-              </w:rPr>
-              <w:t>een</w:t>
-            </w:r>
-            <w:proofErr w:type="spellEnd"/>
-            <w:r>
-              <w:rPr>
-                <w:rFonts w:ascii="Calibri" w:eastAsia="Calibri" w:hAnsi="Calibri" w:cs="Calibri"/>
-                <w:color w:val="201F1E"/>
-                <w:lang w:val="en-US"/>
-              </w:rPr>
-              <w:t xml:space="preserve"> later moment </w:t>
-            </w:r>
-            <w:proofErr w:type="spellStart"/>
-            <w:r>
-              <w:rPr>
-                <w:rFonts w:ascii="Calibri" w:eastAsia="Calibri" w:hAnsi="Calibri" w:cs="Calibri"/>
-                <w:color w:val="201F1E"/>
-                <w:lang w:val="en-US"/>
-              </w:rPr>
-              <w:t>nog</w:t>
-            </w:r>
-            <w:proofErr w:type="spellEnd"/>
-            <w:r>
-              <w:rPr>
-                <w:rFonts w:ascii="Calibri" w:eastAsia="Calibri" w:hAnsi="Calibri" w:cs="Calibri"/>
-                <w:color w:val="201F1E"/>
-                <w:lang w:val="en-US"/>
-              </w:rPr>
-              <w:t xml:space="preserve"> </w:t>
-            </w:r>
-            <w:proofErr w:type="spellStart"/>
-            <w:r>
-              <w:rPr>
-                <w:rFonts w:ascii="Calibri" w:eastAsia="Calibri" w:hAnsi="Calibri" w:cs="Calibri"/>
-                <w:color w:val="201F1E"/>
-                <w:lang w:val="en-US"/>
-              </w:rPr>
-              <w:t>eens</w:t>
-            </w:r>
-            <w:proofErr w:type="spellEnd"/>
-          </w:p>
-        </w:tc>
-      </w:tr>
-      <w:tr>
-        <w:tc>
-          <w:tcPr>
-            <w:tcW w:w="988" w:type="dxa"/>
-          </w:tcPr>
-          <w:p>
-            <w:pPr>
-              <w:rPr>
-                <w:rFonts w:eastAsia="Calibri"/>
-              </w:rPr>
-            </w:pPr>
-            <w:r>
-              <w:rPr>
-                <w:rFonts w:eastAsia="Calibri"/>
-              </w:rPr>
-              <w:t>5</w:t>
-            </w:r>
-          </w:p>
-        </w:tc>
-        <w:tc>
-          <w:tcPr>
-            <w:tcW w:w="3098" w:type="dxa"/>
-          </w:tcPr>
-          <w:p>
-            <w:pPr>
-              <w:rPr>
-                <w:rFonts w:eastAsia="Calibri"/>
-              </w:rPr>
-            </w:pPr>
-          </w:p>
-        </w:tc>
-        <w:tc>
-          <w:tcPr>
-            <w:tcW w:w="1731" w:type="dxa"/>
-          </w:tcPr>
-          <w:p>
-            <w:pPr>
-              <w:rPr>
-                <w:rFonts w:eastAsia="Calibri"/>
-              </w:rPr>
-            </w:pPr>
-          </w:p>
-        </w:tc>
-        <w:tc>
-          <w:tcPr>
-            <w:tcW w:w="3109" w:type="dxa"/>
-          </w:tcPr>
-          <w:p>
-            <w:pPr>
-              <w:rPr>
-                <w:rFonts w:eastAsia="Calibri"/>
-              </w:rPr>
-            </w:pPr>
-          </w:p>
-        </w:tc>
-      </w:tr>
-      <w:tr>
-        <w:tc>
-          <w:tcPr>
-            <w:tcW w:w="988" w:type="dxa"/>
-          </w:tcPr>
-          <w:p>
-            <w:pPr>
-              <w:rPr>
-                <w:rFonts w:eastAsia="Calibri"/>
-              </w:rPr>
-            </w:pPr>
-            <w:r>
-              <w:rPr>
-                <w:rFonts w:eastAsia="Calibri"/>
-              </w:rPr>
-              <w:t>6</w:t>
-            </w:r>
-          </w:p>
-        </w:tc>
-        <w:tc>
-          <w:tcPr>
-            <w:tcW w:w="3098" w:type="dxa"/>
-          </w:tcPr>
-          <w:p>
-            <w:pPr>
-              <w:rPr>
-                <w:rFonts w:eastAsia="Calibri"/>
-              </w:rPr>
-            </w:pPr>
-          </w:p>
-        </w:tc>
-        <w:tc>
-          <w:tcPr>
-            <w:tcW w:w="1731" w:type="dxa"/>
-          </w:tcPr>
-          <w:p>
-            <w:pPr>
-              <w:rPr>
-                <w:rFonts w:eastAsia="Calibri"/>
-              </w:rPr>
-            </w:pPr>
-          </w:p>
-        </w:tc>
-        <w:tc>
-          <w:tcPr>
-            <w:tcW w:w="3109" w:type="dxa"/>
-          </w:tcPr>
-          <w:p>
-            <w:pPr>
-              <w:rPr>
-                <w:rFonts w:eastAsia="Calibri"/>
-              </w:rPr>
-            </w:pPr>
-          </w:p>
-        </w:tc>
-      </w:tr>
-    </w:tbl>
-    <w:p>
-      <w:pPr>
-        <w:rPr>
-          <w:rFonts w:ascii="OpenDyslexic" w:eastAsia="Calibri" w:hAnsi="OpenDyslexic" w:cs="Times New Roman"/>
-          <w:sz w:val="28"/>
-          <w:szCs w:val="28"/>
-          <w:lang w:val="nl-NL"/>
-        </w:rPr>
-      </w:pPr>
-      <w:r>
-        <w:rPr>
-          <w:rFonts w:ascii="OpenDyslexic" w:eastAsia="Calibri" w:hAnsi="OpenDyslexic" w:cs="Times New Roman"/>
-          <w:sz w:val="28"/>
-          <w:szCs w:val="28"/>
-          <w:lang w:val="nl-NL"/>
-        </w:rPr>
-        <w:t xml:space="preserve"> </w:t>
-      </w:r>
-    </w:p>
-    <w:p>
-      <w:pPr>
-        <w:rPr>
-          <w:rFonts w:ascii="OpenDyslexic" w:eastAsia="Calibri" w:hAnsi="OpenDyslexic" w:cs="Times New Roman"/>
-          <w:sz w:val="28"/>
-          <w:szCs w:val="28"/>
-          <w:lang w:val="nl-NL"/>
-        </w:rPr>
-      </w:pPr>
-    </w:p>
-    <w:p>
-      <w:pPr>
-        <w:rPr>
-          <w:rFonts w:ascii="OpenDyslexic" w:eastAsia="Calibri" w:hAnsi="OpenDyslexic" w:cs="Times New Roman"/>
-          <w:sz w:val="28"/>
-          <w:szCs w:val="28"/>
-          <w:lang w:val="nl-NL"/>
-        </w:rPr>
-      </w:pPr>
-    </w:p>
-    <w:p>
-      <w:pPr>
-        <w:rPr>
-          <w:rFonts w:ascii="OpenDyslexic" w:eastAsia="Calibri" w:hAnsi="OpenDyslexic" w:cs="Times New Roman"/>
-          <w:sz w:val="28"/>
-          <w:szCs w:val="28"/>
-          <w:lang w:val="nl-NL"/>
-        </w:rPr>
-      </w:pPr>
-      <w:r>
-        <w:rPr>
-          <w:rFonts w:ascii="OpenDyslexic" w:eastAsia="Calibri" w:hAnsi="OpenDyslexic" w:cs="Times New Roman"/>
-          <w:sz w:val="28"/>
-          <w:szCs w:val="28"/>
-          <w:lang w:val="nl-NL"/>
-        </w:rPr>
-        <w:t xml:space="preserve">Herhaal het bovenstaande voorbeeld voor de User </w:t>
-      </w:r>
-      <w:proofErr w:type="spellStart"/>
-      <w:r>
-        <w:rPr>
-          <w:rFonts w:ascii="OpenDyslexic" w:eastAsia="Calibri" w:hAnsi="OpenDyslexic" w:cs="Times New Roman"/>
-          <w:sz w:val="28"/>
-          <w:szCs w:val="28"/>
-          <w:lang w:val="nl-NL"/>
-        </w:rPr>
-        <w:t>Stories</w:t>
-      </w:r>
-      <w:proofErr w:type="spellEnd"/>
-      <w:r>
-        <w:rPr>
-          <w:rFonts w:ascii="OpenDyslexic" w:eastAsia="Calibri" w:hAnsi="OpenDyslexic" w:cs="Times New Roman"/>
-          <w:sz w:val="28"/>
-          <w:szCs w:val="28"/>
-          <w:lang w:val="nl-NL"/>
-        </w:rPr>
-        <w:t xml:space="preserve"> 2</w:t>
-      </w:r>
-    </w:p>
-    <w:p>
-      <w:pPr>
-        <w:keepNext/>
-        <w:keepLines/>
-        <w:spacing w:before="40" w:after="0"/>
-        <w:outlineLvl w:val="1"/>
-        <w:rPr>
-          <w:rFonts w:ascii="Calibri Light" w:eastAsia="Times New Roman" w:hAnsi="Calibri Light" w:cs="Times New Roman"/>
-          <w:color w:val="2F5496"/>
-          <w:sz w:val="26"/>
-          <w:szCs w:val="26"/>
-          <w:lang w:val="nl-NL"/>
-        </w:rPr>
-      </w:pPr>
-      <w:bookmarkStart w:id="16" w:name="_Toc126588889"/>
-      <w:bookmarkStart w:id="17" w:name="_Toc129583435"/>
-      <w:r>
-        <w:rPr>
-          <w:rFonts w:ascii="Calibri Light" w:eastAsia="Times New Roman" w:hAnsi="Calibri Light" w:cs="Times New Roman"/>
-          <w:color w:val="2F5496"/>
-          <w:sz w:val="26"/>
-          <w:szCs w:val="26"/>
-          <w:lang w:val="nl-NL"/>
-        </w:rPr>
-        <w:t>User Story2: [Titel van de User Story2]</w:t>
-      </w:r>
-      <w:bookmarkEnd w:id="16"/>
-      <w:bookmarkEnd w:id="17"/>
-    </w:p>
-    <w:p>
-      <w:pPr>
-        <w:rPr>
-          <w:rFonts w:ascii="OpenDyslexic" w:eastAsia="Calibri" w:hAnsi="OpenDyslexic" w:cs="Times New Roman"/>
-          <w:sz w:val="28"/>
-          <w:szCs w:val="28"/>
-          <w:lang w:val="nl-NL"/>
-        </w:rPr>
-      </w:pPr>
-      <w:r>
-        <w:rPr>
-          <w:rFonts w:ascii="OpenDyslexic" w:eastAsia="Calibri" w:hAnsi="OpenDyslexic" w:cs="Times New Roman"/>
-          <w:sz w:val="28"/>
-          <w:szCs w:val="28"/>
-          <w:lang w:val="nl-NL"/>
-        </w:rPr>
-        <w:t>…..</w:t>
-      </w:r>
-    </w:p>
-    <w:p>
-      <w:pPr>
-        <w:rPr>
-          <w:lang w:val="nl-NL"/>
-        </w:rPr>
-      </w:pPr>
-    </w:p>
-    <w:p>
-      <w:pPr>
-        <w:rPr>
-          <w:lang w:val="nl-NL"/>
-        </w:rPr>
-      </w:pPr>
-    </w:p>
-    <w:p>
-      <w:pPr>
-        <w:rPr>
-          <w:lang w:val="nl-NL"/>
-        </w:rPr>
-      </w:pPr>
-    </w:p>
-    <w:p>
-      <w:pPr>
-        <w:rPr>
-          <w:lang w:val="nl-NL"/>
-        </w:rPr>
-      </w:pPr>
-    </w:p>
-    <w:p>
-      <w:pPr>
-        <w:rPr>
-          <w:lang w:val="nl-NL"/>
-        </w:rPr>
-      </w:pPr>
-    </w:p>
-    <w:p>
-      <w:pPr>
-        <w:rPr>
           <w:lang w:val="nl-NL"/>
         </w:rPr>
       </w:pPr>
@@ -5274,7 +4483,25 @@
         <w:rPr>
           <w:lang w:val="nl-NL"/>
         </w:rPr>
-        <w:t>20-1-2025</w:t>
+        <w:t>1</w:t>
+      </w:r>
+      <w:r>
+        <w:rPr>
+          <w:lang w:val="nl-NL"/>
+        </w:rPr>
+        <w:t>-</w:t>
+      </w:r>
+      <w:r>
+        <w:rPr>
+          <w:lang w:val="nl-NL"/>
+        </w:rPr>
+        <w:t>3</w:t>
+      </w:r>
+      <w:r>
+        <w:rPr>
+          <w:lang w:val="nl-NL"/>
+        </w:rPr>
+        <w:t>-2025</w:t>
       </w:r>
       <w:r>
         <w:rPr>

</xml_diff>